<commit_message>
dokume phok my a$$
</commit_message>
<xml_diff>
--- a/Requis_Remise/Devis.docx
+++ b/Requis_Remise/Devis.docx
@@ -8,11 +8,13 @@
         <w:jc w:val="center"/>
         <w:rPr>
           <w:rFonts w:asciiTheme="minorHAnsi" w:hAnsiTheme="minorHAnsi"/>
-        </w:rPr>
-      </w:pPr>
-      <w:r>
-        <w:rPr>
-          <w:rFonts w:asciiTheme="minorHAnsi" w:hAnsiTheme="minorHAnsi"/>
+          <w:highlight w:val="yellow"/>
+        </w:rPr>
+      </w:pPr>
+      <w:r>
+        <w:rPr>
+          <w:rFonts w:asciiTheme="minorHAnsi" w:hAnsiTheme="minorHAnsi"/>
+          <w:highlight w:val="yellow"/>
         </w:rPr>
         <w:t>Documentation technique</w:t>
       </w:r>
@@ -31,6 +33,7 @@
           <w:rFonts w:asciiTheme="minorHAnsi" w:hAnsiTheme="minorHAnsi"/>
           <w:sz w:val="22"/>
           <w:szCs w:val="22"/>
+          <w:highlight w:val="yellow"/>
         </w:rPr>
         <w:t>Pas besoin d’imprimer cette partie de la documentation</w:t>
       </w:r>
@@ -40,11 +43,13 @@
         <w:pStyle w:val="Titre1"/>
         <w:rPr>
           <w:rFonts w:asciiTheme="minorHAnsi" w:hAnsiTheme="minorHAnsi"/>
-        </w:rPr>
-      </w:pPr>
-      <w:r>
-        <w:rPr>
-          <w:rFonts w:asciiTheme="minorHAnsi" w:hAnsiTheme="minorHAnsi"/>
+          <w:highlight w:val="yellow"/>
+        </w:rPr>
+      </w:pPr>
+      <w:r>
+        <w:rPr>
+          <w:rFonts w:asciiTheme="minorHAnsi" w:hAnsiTheme="minorHAnsi"/>
+          <w:highlight w:val="yellow"/>
         </w:rPr>
         <w:t>Coordonnées des membres de l’équipe</w:t>
       </w:r>
@@ -60,13 +65,15 @@
           <w:rFonts w:asciiTheme="minorHAnsi" w:hAnsiTheme="minorHAnsi"/>
           <w:sz w:val="22"/>
           <w:szCs w:val="22"/>
-        </w:rPr>
-      </w:pPr>
-      <w:r>
-        <w:rPr>
-          <w:rFonts w:asciiTheme="minorHAnsi" w:hAnsiTheme="minorHAnsi"/>
-          <w:sz w:val="22"/>
-          <w:szCs w:val="22"/>
+          <w:highlight w:val="yellow"/>
+        </w:rPr>
+      </w:pPr>
+      <w:r>
+        <w:rPr>
+          <w:rFonts w:asciiTheme="minorHAnsi" w:hAnsiTheme="minorHAnsi"/>
+          <w:sz w:val="22"/>
+          <w:szCs w:val="22"/>
+          <w:highlight w:val="yellow"/>
         </w:rPr>
         <w:t>Nom</w:t>
       </w:r>
@@ -82,13 +89,15 @@
           <w:rFonts w:asciiTheme="minorHAnsi" w:hAnsiTheme="minorHAnsi"/>
           <w:sz w:val="22"/>
           <w:szCs w:val="22"/>
-        </w:rPr>
-      </w:pPr>
-      <w:r>
-        <w:rPr>
-          <w:rFonts w:asciiTheme="minorHAnsi" w:hAnsiTheme="minorHAnsi"/>
-          <w:sz w:val="22"/>
-          <w:szCs w:val="22"/>
+          <w:highlight w:val="yellow"/>
+        </w:rPr>
+      </w:pPr>
+      <w:r>
+        <w:rPr>
+          <w:rFonts w:asciiTheme="minorHAnsi" w:hAnsiTheme="minorHAnsi"/>
+          <w:sz w:val="22"/>
+          <w:szCs w:val="22"/>
+          <w:highlight w:val="yellow"/>
         </w:rPr>
         <w:t>Si MIO ne convient pas, donnez-moi d’autres coordonnées pour vous rejoindre pendant la correction.</w:t>
       </w:r>
@@ -104,13 +113,15 @@
           <w:rFonts w:asciiTheme="minorHAnsi" w:hAnsiTheme="minorHAnsi"/>
           <w:sz w:val="22"/>
           <w:szCs w:val="22"/>
-        </w:rPr>
-      </w:pPr>
-      <w:r>
-        <w:rPr>
-          <w:rFonts w:asciiTheme="minorHAnsi" w:hAnsiTheme="minorHAnsi"/>
-          <w:sz w:val="22"/>
-          <w:szCs w:val="22"/>
+          <w:highlight w:val="yellow"/>
+        </w:rPr>
+      </w:pPr>
+      <w:r>
+        <w:rPr>
+          <w:rFonts w:asciiTheme="minorHAnsi" w:hAnsiTheme="minorHAnsi"/>
+          <w:sz w:val="22"/>
+          <w:szCs w:val="22"/>
+          <w:highlight w:val="yellow"/>
         </w:rPr>
         <w:t>Responsabilités</w:t>
       </w:r>
@@ -126,21 +137,44 @@
           <w:rFonts w:asciiTheme="minorHAnsi" w:hAnsiTheme="minorHAnsi"/>
           <w:sz w:val="22"/>
           <w:szCs w:val="22"/>
-        </w:rPr>
-      </w:pPr>
-      <w:r>
-        <w:rPr>
-          <w:rFonts w:asciiTheme="minorHAnsi" w:hAnsiTheme="minorHAnsi"/>
-          <w:sz w:val="22"/>
-          <w:szCs w:val="22"/>
-        </w:rPr>
-        <w:t>Nom de votre workspace d’équipe (</w:t>
-      </w:r>
-      <w:r>
-        <w:rPr>
-          <w:rFonts w:asciiTheme="minorHAnsi" w:hAnsiTheme="minorHAnsi"/>
-          <w:sz w:val="22"/>
-          <w:szCs w:val="22"/>
+          <w:highlight w:val="yellow"/>
+        </w:rPr>
+      </w:pPr>
+      <w:r>
+        <w:rPr>
+          <w:rFonts w:asciiTheme="minorHAnsi" w:hAnsiTheme="minorHAnsi"/>
+          <w:sz w:val="22"/>
+          <w:szCs w:val="22"/>
+          <w:highlight w:val="yellow"/>
+        </w:rPr>
+        <w:t xml:space="preserve">Nom de votre </w:t>
+      </w:r>
+      <w:proofErr w:type="spellStart"/>
+      <w:r>
+        <w:rPr>
+          <w:rFonts w:asciiTheme="minorHAnsi" w:hAnsiTheme="minorHAnsi"/>
+          <w:sz w:val="22"/>
+          <w:szCs w:val="22"/>
+          <w:highlight w:val="yellow"/>
+        </w:rPr>
+        <w:t>workspace</w:t>
+      </w:r>
+      <w:proofErr w:type="spellEnd"/>
+      <w:r>
+        <w:rPr>
+          <w:rFonts w:asciiTheme="minorHAnsi" w:hAnsiTheme="minorHAnsi"/>
+          <w:sz w:val="22"/>
+          <w:szCs w:val="22"/>
+          <w:highlight w:val="yellow"/>
+        </w:rPr>
+        <w:t xml:space="preserve"> d’équipe (</w:t>
+      </w:r>
+      <w:r>
+        <w:rPr>
+          <w:rFonts w:asciiTheme="minorHAnsi" w:hAnsiTheme="minorHAnsi"/>
+          <w:sz w:val="22"/>
+          <w:szCs w:val="22"/>
+          <w:highlight w:val="yellow"/>
         </w:rPr>
         <w:t>AP050</w:t>
       </w:r>
@@ -149,6 +183,7 @@
           <w:rFonts w:asciiTheme="minorHAnsi" w:hAnsiTheme="minorHAnsi"/>
           <w:sz w:val="22"/>
           <w:szCs w:val="22"/>
+          <w:highlight w:val="yellow"/>
         </w:rPr>
         <w:t> </w:t>
       </w:r>
@@ -158,6 +193,7 @@
           <w:color w:val="FF0000"/>
           <w:sz w:val="28"/>
           <w:szCs w:val="28"/>
+          <w:highlight w:val="yellow"/>
         </w:rPr>
         <w:t>??</w:t>
       </w:r>
@@ -166,6 +202,7 @@
           <w:rFonts w:asciiTheme="minorHAnsi" w:hAnsiTheme="minorHAnsi"/>
           <w:sz w:val="22"/>
           <w:szCs w:val="22"/>
+          <w:highlight w:val="yellow"/>
         </w:rPr>
         <w:t>) et mot de passe</w:t>
       </w:r>
@@ -181,21 +218,44 @@
           <w:rFonts w:asciiTheme="minorHAnsi" w:hAnsiTheme="minorHAnsi"/>
           <w:sz w:val="22"/>
           <w:szCs w:val="22"/>
-        </w:rPr>
-      </w:pPr>
-      <w:r>
-        <w:rPr>
-          <w:rFonts w:asciiTheme="minorHAnsi" w:hAnsiTheme="minorHAnsi"/>
-          <w:sz w:val="22"/>
-          <w:szCs w:val="22"/>
-        </w:rPr>
-        <w:t>Noms de vos workspaces personnels (</w:t>
-      </w:r>
-      <w:r>
-        <w:rPr>
-          <w:rFonts w:asciiTheme="minorHAnsi" w:hAnsiTheme="minorHAnsi"/>
-          <w:sz w:val="22"/>
-          <w:szCs w:val="22"/>
+          <w:highlight w:val="yellow"/>
+        </w:rPr>
+      </w:pPr>
+      <w:r>
+        <w:rPr>
+          <w:rFonts w:asciiTheme="minorHAnsi" w:hAnsiTheme="minorHAnsi"/>
+          <w:sz w:val="22"/>
+          <w:szCs w:val="22"/>
+          <w:highlight w:val="yellow"/>
+        </w:rPr>
+        <w:t xml:space="preserve">Noms de vos </w:t>
+      </w:r>
+      <w:proofErr w:type="spellStart"/>
+      <w:r>
+        <w:rPr>
+          <w:rFonts w:asciiTheme="minorHAnsi" w:hAnsiTheme="minorHAnsi"/>
+          <w:sz w:val="22"/>
+          <w:szCs w:val="22"/>
+          <w:highlight w:val="yellow"/>
+        </w:rPr>
+        <w:t>workspaces</w:t>
+      </w:r>
+      <w:proofErr w:type="spellEnd"/>
+      <w:r>
+        <w:rPr>
+          <w:rFonts w:asciiTheme="minorHAnsi" w:hAnsiTheme="minorHAnsi"/>
+          <w:sz w:val="22"/>
+          <w:szCs w:val="22"/>
+          <w:highlight w:val="yellow"/>
+        </w:rPr>
+        <w:t xml:space="preserve"> personnels (</w:t>
+      </w:r>
+      <w:r>
+        <w:rPr>
+          <w:rFonts w:asciiTheme="minorHAnsi" w:hAnsiTheme="minorHAnsi"/>
+          <w:sz w:val="22"/>
+          <w:szCs w:val="22"/>
+          <w:highlight w:val="yellow"/>
         </w:rPr>
         <w:t>PR01</w:t>
       </w:r>
@@ -204,6 +264,7 @@
           <w:rFonts w:asciiTheme="minorHAnsi" w:hAnsiTheme="minorHAnsi"/>
           <w:sz w:val="22"/>
           <w:szCs w:val="22"/>
+          <w:highlight w:val="yellow"/>
         </w:rPr>
         <w:t> </w:t>
       </w:r>
@@ -213,6 +274,7 @@
           <w:color w:val="FF0000"/>
           <w:sz w:val="28"/>
           <w:szCs w:val="28"/>
+          <w:highlight w:val="yellow"/>
         </w:rPr>
         <w:t>??</w:t>
       </w:r>
@@ -221,6 +283,7 @@
           <w:rFonts w:asciiTheme="minorHAnsi" w:hAnsiTheme="minorHAnsi"/>
           <w:sz w:val="22"/>
           <w:szCs w:val="22"/>
+          <w:highlight w:val="yellow"/>
         </w:rPr>
         <w:t>) et mot de passe</w:t>
       </w:r>
@@ -230,11 +293,13 @@
         <w:pStyle w:val="Titre1"/>
         <w:rPr>
           <w:rFonts w:asciiTheme="minorHAnsi" w:hAnsiTheme="minorHAnsi"/>
-        </w:rPr>
-      </w:pPr>
-      <w:r>
-        <w:rPr>
-          <w:rFonts w:asciiTheme="minorHAnsi" w:hAnsiTheme="minorHAnsi"/>
+          <w:highlight w:val="yellow"/>
+        </w:rPr>
+      </w:pPr>
+      <w:r>
+        <w:rPr>
+          <w:rFonts w:asciiTheme="minorHAnsi" w:hAnsiTheme="minorHAnsi"/>
+          <w:highlight w:val="yellow"/>
         </w:rPr>
         <w:t xml:space="preserve">Base de données </w:t>
       </w:r>
@@ -250,13 +315,15 @@
           <w:rFonts w:asciiTheme="minorHAnsi" w:hAnsiTheme="minorHAnsi"/>
           <w:sz w:val="22"/>
           <w:szCs w:val="22"/>
-        </w:rPr>
-      </w:pPr>
-      <w:r>
-        <w:rPr>
-          <w:rFonts w:asciiTheme="minorHAnsi" w:hAnsiTheme="minorHAnsi"/>
-          <w:sz w:val="22"/>
-          <w:szCs w:val="22"/>
+          <w:highlight w:val="yellow"/>
+        </w:rPr>
+      </w:pPr>
+      <w:r>
+        <w:rPr>
+          <w:rFonts w:asciiTheme="minorHAnsi" w:hAnsiTheme="minorHAnsi"/>
+          <w:sz w:val="22"/>
+          <w:szCs w:val="22"/>
+          <w:highlight w:val="yellow"/>
         </w:rPr>
         <w:t>Graphe des dépendances</w:t>
       </w:r>
@@ -272,13 +339,15 @@
           <w:rFonts w:asciiTheme="minorHAnsi" w:hAnsiTheme="minorHAnsi"/>
           <w:sz w:val="22"/>
           <w:szCs w:val="22"/>
-        </w:rPr>
-      </w:pPr>
-      <w:r>
-        <w:rPr>
-          <w:rFonts w:asciiTheme="minorHAnsi" w:hAnsiTheme="minorHAnsi"/>
-          <w:sz w:val="22"/>
-          <w:szCs w:val="22"/>
+          <w:highlight w:val="yellow"/>
+        </w:rPr>
+      </w:pPr>
+      <w:r>
+        <w:rPr>
+          <w:rFonts w:asciiTheme="minorHAnsi" w:hAnsiTheme="minorHAnsi"/>
+          <w:sz w:val="22"/>
+          <w:szCs w:val="22"/>
+          <w:highlight w:val="yellow"/>
         </w:rPr>
         <w:t>Schéma complet</w:t>
       </w:r>
@@ -294,13 +363,15 @@
           <w:rFonts w:asciiTheme="minorHAnsi" w:hAnsiTheme="minorHAnsi"/>
           <w:sz w:val="22"/>
           <w:szCs w:val="22"/>
-        </w:rPr>
-      </w:pPr>
-      <w:r>
-        <w:rPr>
-          <w:rFonts w:asciiTheme="minorHAnsi" w:hAnsiTheme="minorHAnsi"/>
-          <w:sz w:val="22"/>
-          <w:szCs w:val="22"/>
+          <w:highlight w:val="yellow"/>
+        </w:rPr>
+      </w:pPr>
+      <w:r>
+        <w:rPr>
+          <w:rFonts w:asciiTheme="minorHAnsi" w:hAnsiTheme="minorHAnsi"/>
+          <w:sz w:val="22"/>
+          <w:szCs w:val="22"/>
+          <w:highlight w:val="yellow"/>
         </w:rPr>
         <w:t>Dictionnaire de données</w:t>
       </w:r>
@@ -310,11 +381,13 @@
         <w:pStyle w:val="Titre1"/>
         <w:rPr>
           <w:rFonts w:asciiTheme="minorHAnsi" w:hAnsiTheme="minorHAnsi"/>
-        </w:rPr>
-      </w:pPr>
-      <w:r>
-        <w:rPr>
-          <w:rFonts w:asciiTheme="minorHAnsi" w:hAnsiTheme="minorHAnsi"/>
+          <w:highlight w:val="yellow"/>
+        </w:rPr>
+      </w:pPr>
+      <w:r>
+        <w:rPr>
+          <w:rFonts w:asciiTheme="minorHAnsi" w:hAnsiTheme="minorHAnsi"/>
+          <w:highlight w:val="yellow"/>
         </w:rPr>
         <w:t>Standards</w:t>
       </w:r>
@@ -330,13 +403,15 @@
           <w:rFonts w:asciiTheme="minorHAnsi" w:hAnsiTheme="minorHAnsi"/>
           <w:sz w:val="22"/>
           <w:szCs w:val="22"/>
-        </w:rPr>
-      </w:pPr>
-      <w:r>
-        <w:rPr>
-          <w:rFonts w:asciiTheme="minorHAnsi" w:hAnsiTheme="minorHAnsi"/>
-          <w:sz w:val="22"/>
-          <w:szCs w:val="22"/>
+          <w:highlight w:val="yellow"/>
+        </w:rPr>
+      </w:pPr>
+      <w:r>
+        <w:rPr>
+          <w:rFonts w:asciiTheme="minorHAnsi" w:hAnsiTheme="minorHAnsi"/>
+          <w:sz w:val="22"/>
+          <w:szCs w:val="22"/>
+          <w:highlight w:val="yellow"/>
         </w:rPr>
         <w:t>Pour la documentation</w:t>
       </w:r>
@@ -352,13 +427,15 @@
           <w:rFonts w:asciiTheme="minorHAnsi" w:hAnsiTheme="minorHAnsi"/>
           <w:sz w:val="22"/>
           <w:szCs w:val="22"/>
-        </w:rPr>
-      </w:pPr>
-      <w:r>
-        <w:rPr>
-          <w:rFonts w:asciiTheme="minorHAnsi" w:hAnsiTheme="minorHAnsi"/>
-          <w:sz w:val="22"/>
-          <w:szCs w:val="22"/>
+          <w:highlight w:val="yellow"/>
+        </w:rPr>
+      </w:pPr>
+      <w:r>
+        <w:rPr>
+          <w:rFonts w:asciiTheme="minorHAnsi" w:hAnsiTheme="minorHAnsi"/>
+          <w:sz w:val="22"/>
+          <w:szCs w:val="22"/>
+          <w:highlight w:val="yellow"/>
         </w:rPr>
         <w:t>Pour le code</w:t>
       </w:r>
@@ -374,13 +451,15 @@
           <w:rFonts w:asciiTheme="minorHAnsi" w:hAnsiTheme="minorHAnsi"/>
           <w:sz w:val="22"/>
           <w:szCs w:val="22"/>
-        </w:rPr>
-      </w:pPr>
-      <w:r>
-        <w:rPr>
-          <w:rFonts w:asciiTheme="minorHAnsi" w:hAnsiTheme="minorHAnsi"/>
-          <w:sz w:val="22"/>
-          <w:szCs w:val="22"/>
+          <w:highlight w:val="yellow"/>
+        </w:rPr>
+      </w:pPr>
+      <w:r>
+        <w:rPr>
+          <w:rFonts w:asciiTheme="minorHAnsi" w:hAnsiTheme="minorHAnsi"/>
+          <w:sz w:val="22"/>
+          <w:szCs w:val="22"/>
+          <w:highlight w:val="yellow"/>
         </w:rPr>
         <w:t>Pour l’identification des objets (noms des pages, régions, variables, …)</w:t>
       </w:r>
@@ -396,13 +475,15 @@
           <w:rFonts w:asciiTheme="minorHAnsi" w:hAnsiTheme="minorHAnsi"/>
           <w:sz w:val="22"/>
           <w:szCs w:val="22"/>
-        </w:rPr>
-      </w:pPr>
-      <w:r>
-        <w:rPr>
-          <w:rFonts w:asciiTheme="minorHAnsi" w:hAnsiTheme="minorHAnsi"/>
-          <w:sz w:val="22"/>
-          <w:szCs w:val="22"/>
+          <w:highlight w:val="yellow"/>
+        </w:rPr>
+      </w:pPr>
+      <w:r>
+        <w:rPr>
+          <w:rFonts w:asciiTheme="minorHAnsi" w:hAnsiTheme="minorHAnsi"/>
+          <w:sz w:val="22"/>
+          <w:szCs w:val="22"/>
+          <w:highlight w:val="yellow"/>
         </w:rPr>
         <w:t>Pour la base de données</w:t>
       </w:r>
@@ -418,13 +499,15 @@
           <w:rFonts w:asciiTheme="minorHAnsi" w:hAnsiTheme="minorHAnsi"/>
           <w:sz w:val="22"/>
           <w:szCs w:val="22"/>
-        </w:rPr>
-      </w:pPr>
-      <w:r>
-        <w:rPr>
-          <w:rFonts w:asciiTheme="minorHAnsi" w:hAnsiTheme="minorHAnsi"/>
-          <w:sz w:val="22"/>
-          <w:szCs w:val="22"/>
+          <w:highlight w:val="yellow"/>
+        </w:rPr>
+      </w:pPr>
+      <w:r>
+        <w:rPr>
+          <w:rFonts w:asciiTheme="minorHAnsi" w:hAnsiTheme="minorHAnsi"/>
+          <w:sz w:val="22"/>
+          <w:szCs w:val="22"/>
+          <w:highlight w:val="yellow"/>
         </w:rPr>
         <w:t>Pour les en-têtes des procédures, fonctions, déclencheurs</w:t>
       </w:r>
@@ -440,13 +523,15 @@
           <w:rFonts w:asciiTheme="minorHAnsi" w:hAnsiTheme="minorHAnsi"/>
           <w:sz w:val="22"/>
           <w:szCs w:val="22"/>
-        </w:rPr>
-      </w:pPr>
-      <w:r>
-        <w:rPr>
-          <w:rFonts w:asciiTheme="minorHAnsi" w:hAnsiTheme="minorHAnsi"/>
-          <w:sz w:val="22"/>
-          <w:szCs w:val="22"/>
+          <w:highlight w:val="yellow"/>
+        </w:rPr>
+      </w:pPr>
+      <w:r>
+        <w:rPr>
+          <w:rFonts w:asciiTheme="minorHAnsi" w:hAnsiTheme="minorHAnsi"/>
+          <w:sz w:val="22"/>
+          <w:szCs w:val="22"/>
+          <w:highlight w:val="yellow"/>
         </w:rPr>
         <w:t>Pour les messages</w:t>
       </w:r>
@@ -455,6 +540,7 @@
           <w:rFonts w:asciiTheme="minorHAnsi" w:hAnsiTheme="minorHAnsi"/>
           <w:sz w:val="22"/>
           <w:szCs w:val="22"/>
+          <w:highlight w:val="yellow"/>
         </w:rPr>
         <w:br/>
         <w:t>…</w:t>
@@ -465,17 +551,20 @@
         <w:pStyle w:val="Titre1"/>
         <w:rPr>
           <w:rFonts w:asciiTheme="minorHAnsi" w:hAnsiTheme="minorHAnsi"/>
-        </w:rPr>
-      </w:pPr>
-      <w:r>
-        <w:rPr>
-          <w:rFonts w:asciiTheme="minorHAnsi" w:hAnsiTheme="minorHAnsi"/>
+          <w:highlight w:val="yellow"/>
+        </w:rPr>
+      </w:pPr>
+      <w:r>
+        <w:rPr>
+          <w:rFonts w:asciiTheme="minorHAnsi" w:hAnsiTheme="minorHAnsi"/>
+          <w:highlight w:val="yellow"/>
         </w:rPr>
         <w:t>Listes, les L</w:t>
       </w:r>
       <w:r>
         <w:rPr>
           <w:rFonts w:asciiTheme="minorHAnsi" w:hAnsiTheme="minorHAnsi"/>
+          <w:highlight w:val="yellow"/>
         </w:rPr>
         <w:t>OVS et les barres de navigation</w:t>
       </w:r>
@@ -491,13 +580,15 @@
           <w:rFonts w:asciiTheme="minorHAnsi" w:hAnsiTheme="minorHAnsi"/>
           <w:sz w:val="22"/>
           <w:szCs w:val="22"/>
-        </w:rPr>
-      </w:pPr>
-      <w:r>
-        <w:rPr>
-          <w:rFonts w:asciiTheme="minorHAnsi" w:hAnsiTheme="minorHAnsi"/>
-          <w:sz w:val="22"/>
-          <w:szCs w:val="22"/>
+          <w:highlight w:val="yellow"/>
+        </w:rPr>
+      </w:pPr>
+      <w:r>
+        <w:rPr>
+          <w:rFonts w:asciiTheme="minorHAnsi" w:hAnsiTheme="minorHAnsi"/>
+          <w:sz w:val="22"/>
+          <w:szCs w:val="22"/>
+          <w:highlight w:val="yellow"/>
         </w:rPr>
         <w:t>Identification</w:t>
       </w:r>
@@ -513,13 +604,15 @@
           <w:rFonts w:asciiTheme="minorHAnsi" w:hAnsiTheme="minorHAnsi"/>
           <w:sz w:val="22"/>
           <w:szCs w:val="22"/>
-        </w:rPr>
-      </w:pPr>
-      <w:r>
-        <w:rPr>
-          <w:rFonts w:asciiTheme="minorHAnsi" w:hAnsiTheme="minorHAnsi"/>
-          <w:sz w:val="22"/>
-          <w:szCs w:val="22"/>
+          <w:highlight w:val="yellow"/>
+        </w:rPr>
+      </w:pPr>
+      <w:r>
+        <w:rPr>
+          <w:rFonts w:asciiTheme="minorHAnsi" w:hAnsiTheme="minorHAnsi"/>
+          <w:sz w:val="22"/>
+          <w:szCs w:val="22"/>
+          <w:highlight w:val="yellow"/>
         </w:rPr>
         <w:t>Pages associées</w:t>
       </w:r>
@@ -535,13 +628,15 @@
           <w:rFonts w:asciiTheme="minorHAnsi" w:hAnsiTheme="minorHAnsi"/>
           <w:sz w:val="22"/>
           <w:szCs w:val="22"/>
-        </w:rPr>
-      </w:pPr>
-      <w:r>
-        <w:rPr>
-          <w:rFonts w:asciiTheme="minorHAnsi" w:hAnsiTheme="minorHAnsi"/>
-          <w:sz w:val="22"/>
-          <w:szCs w:val="22"/>
+          <w:highlight w:val="yellow"/>
+        </w:rPr>
+      </w:pPr>
+      <w:r>
+        <w:rPr>
+          <w:rFonts w:asciiTheme="minorHAnsi" w:hAnsiTheme="minorHAnsi"/>
+          <w:sz w:val="22"/>
+          <w:szCs w:val="22"/>
+          <w:highlight w:val="yellow"/>
         </w:rPr>
         <w:t>Autorisations</w:t>
       </w:r>
@@ -551,275 +646,311 @@
         <w:pStyle w:val="Titre1"/>
         <w:rPr>
           <w:rFonts w:asciiTheme="minorHAnsi" w:hAnsiTheme="minorHAnsi"/>
-        </w:rPr>
-      </w:pPr>
+          <w:highlight w:val="yellow"/>
+        </w:rPr>
+      </w:pPr>
+      <w:r>
+        <w:rPr>
+          <w:rFonts w:asciiTheme="minorHAnsi" w:hAnsiTheme="minorHAnsi"/>
+          <w:highlight w:val="yellow"/>
+        </w:rPr>
+        <w:t>Plugs In</w:t>
+      </w:r>
+    </w:p>
+    <w:p>
+      <w:pPr>
+        <w:pStyle w:val="Paragraphedeliste"/>
+        <w:numPr>
+          <w:ilvl w:val="0"/>
+          <w:numId w:val="12"/>
+        </w:numPr>
+        <w:rPr>
+          <w:rFonts w:asciiTheme="minorHAnsi" w:hAnsiTheme="minorHAnsi"/>
+          <w:sz w:val="22"/>
+          <w:szCs w:val="22"/>
+          <w:highlight w:val="yellow"/>
+        </w:rPr>
+      </w:pPr>
+      <w:r>
+        <w:rPr>
+          <w:rFonts w:asciiTheme="minorHAnsi" w:hAnsiTheme="minorHAnsi"/>
+          <w:sz w:val="22"/>
+          <w:szCs w:val="22"/>
+          <w:highlight w:val="yellow"/>
+        </w:rPr>
+        <w:t>Identification</w:t>
+      </w:r>
+    </w:p>
+    <w:p>
+      <w:pPr>
+        <w:pStyle w:val="Paragraphedeliste"/>
+        <w:numPr>
+          <w:ilvl w:val="0"/>
+          <w:numId w:val="12"/>
+        </w:numPr>
+        <w:rPr>
+          <w:rFonts w:asciiTheme="minorHAnsi" w:hAnsiTheme="minorHAnsi"/>
+          <w:sz w:val="22"/>
+          <w:szCs w:val="22"/>
+          <w:highlight w:val="yellow"/>
+        </w:rPr>
+      </w:pPr>
+      <w:r>
+        <w:rPr>
+          <w:rFonts w:asciiTheme="minorHAnsi" w:hAnsiTheme="minorHAnsi"/>
+          <w:sz w:val="22"/>
+          <w:szCs w:val="22"/>
+          <w:highlight w:val="yellow"/>
+        </w:rPr>
+        <w:t>Description</w:t>
+      </w:r>
+    </w:p>
+    <w:p>
+      <w:pPr>
+        <w:pStyle w:val="Paragraphedeliste"/>
+        <w:numPr>
+          <w:ilvl w:val="0"/>
+          <w:numId w:val="12"/>
+        </w:numPr>
+        <w:rPr>
+          <w:rFonts w:asciiTheme="minorHAnsi" w:hAnsiTheme="minorHAnsi"/>
+          <w:sz w:val="22"/>
+          <w:szCs w:val="22"/>
+          <w:highlight w:val="yellow"/>
+        </w:rPr>
+      </w:pPr>
+      <w:r>
+        <w:rPr>
+          <w:rFonts w:asciiTheme="minorHAnsi" w:hAnsiTheme="minorHAnsi"/>
+          <w:sz w:val="22"/>
+          <w:szCs w:val="22"/>
+          <w:highlight w:val="yellow"/>
+        </w:rPr>
+        <w:t>Références internet</w:t>
+      </w:r>
+    </w:p>
+    <w:p>
+      <w:pPr>
+        <w:pStyle w:val="Paragraphedeliste"/>
+        <w:numPr>
+          <w:ilvl w:val="0"/>
+          <w:numId w:val="12"/>
+        </w:numPr>
+        <w:rPr>
+          <w:rFonts w:asciiTheme="minorHAnsi" w:hAnsiTheme="minorHAnsi"/>
+          <w:sz w:val="22"/>
+          <w:szCs w:val="22"/>
+          <w:highlight w:val="yellow"/>
+        </w:rPr>
+      </w:pPr>
+      <w:r>
+        <w:rPr>
+          <w:rFonts w:asciiTheme="minorHAnsi" w:hAnsiTheme="minorHAnsi"/>
+          <w:sz w:val="22"/>
+          <w:szCs w:val="22"/>
+          <w:highlight w:val="yellow"/>
+        </w:rPr>
+        <w:t>Pages associées</w:t>
+      </w:r>
+    </w:p>
+    <w:p>
+      <w:pPr>
+        <w:pStyle w:val="Titre1"/>
+        <w:rPr>
+          <w:rFonts w:asciiTheme="minorHAnsi" w:hAnsiTheme="minorHAnsi"/>
+          <w:highlight w:val="yellow"/>
+        </w:rPr>
+      </w:pPr>
+      <w:r>
+        <w:rPr>
+          <w:rFonts w:asciiTheme="minorHAnsi" w:hAnsiTheme="minorHAnsi"/>
+          <w:highlight w:val="yellow"/>
+        </w:rPr>
+        <w:t>Template</w:t>
+      </w:r>
+      <w:r>
+        <w:rPr>
+          <w:rFonts w:asciiTheme="minorHAnsi" w:hAnsiTheme="minorHAnsi"/>
+          <w:highlight w:val="yellow"/>
+        </w:rPr>
+        <w:t>(</w:t>
+      </w:r>
+      <w:r>
+        <w:rPr>
+          <w:rFonts w:asciiTheme="minorHAnsi" w:hAnsiTheme="minorHAnsi"/>
+          <w:highlight w:val="yellow"/>
+        </w:rPr>
+        <w:t>s</w:t>
+      </w:r>
+      <w:r>
+        <w:rPr>
+          <w:rFonts w:asciiTheme="minorHAnsi" w:hAnsiTheme="minorHAnsi"/>
+          <w:highlight w:val="yellow"/>
+        </w:rPr>
+        <w:t>)</w:t>
+      </w:r>
+      <w:r>
+        <w:rPr>
+          <w:rFonts w:asciiTheme="minorHAnsi" w:hAnsiTheme="minorHAnsi"/>
+          <w:highlight w:val="yellow"/>
+        </w:rPr>
+        <w:t xml:space="preserve"> utilisé</w:t>
+      </w:r>
+      <w:r>
+        <w:rPr>
+          <w:rFonts w:asciiTheme="minorHAnsi" w:hAnsiTheme="minorHAnsi"/>
+          <w:highlight w:val="yellow"/>
+        </w:rPr>
+        <w:t>(</w:t>
+      </w:r>
+      <w:r>
+        <w:rPr>
+          <w:rFonts w:asciiTheme="minorHAnsi" w:hAnsiTheme="minorHAnsi"/>
+          <w:highlight w:val="yellow"/>
+        </w:rPr>
+        <w:t>s</w:t>
+      </w:r>
+      <w:r>
+        <w:rPr>
+          <w:rFonts w:asciiTheme="minorHAnsi" w:hAnsiTheme="minorHAnsi"/>
+          <w:highlight w:val="yellow"/>
+        </w:rPr>
+        <w:t>)</w:t>
+      </w:r>
+      <w:r>
+        <w:rPr>
+          <w:rFonts w:asciiTheme="minorHAnsi" w:hAnsiTheme="minorHAnsi"/>
+          <w:highlight w:val="yellow"/>
+        </w:rPr>
+        <w:t xml:space="preserve"> pour l’application</w:t>
+      </w:r>
+    </w:p>
+    <w:p>
+      <w:pPr>
+        <w:pStyle w:val="Paragraphedeliste"/>
+        <w:numPr>
+          <w:ilvl w:val="0"/>
+          <w:numId w:val="12"/>
+        </w:numPr>
+        <w:rPr>
+          <w:rFonts w:asciiTheme="minorHAnsi" w:hAnsiTheme="minorHAnsi"/>
+          <w:sz w:val="22"/>
+          <w:szCs w:val="22"/>
+          <w:highlight w:val="yellow"/>
+        </w:rPr>
+      </w:pPr>
+      <w:r>
+        <w:rPr>
+          <w:rFonts w:asciiTheme="minorHAnsi" w:hAnsiTheme="minorHAnsi"/>
+          <w:sz w:val="22"/>
+          <w:szCs w:val="22"/>
+          <w:highlight w:val="yellow"/>
+        </w:rPr>
+        <w:t>Identification</w:t>
+      </w:r>
+    </w:p>
+    <w:p>
+      <w:pPr>
+        <w:pStyle w:val="Paragraphedeliste"/>
+        <w:numPr>
+          <w:ilvl w:val="0"/>
+          <w:numId w:val="12"/>
+        </w:numPr>
+        <w:rPr>
+          <w:rFonts w:asciiTheme="minorHAnsi" w:hAnsiTheme="minorHAnsi"/>
+          <w:sz w:val="22"/>
+          <w:szCs w:val="22"/>
+          <w:highlight w:val="yellow"/>
+        </w:rPr>
+      </w:pPr>
+      <w:r>
+        <w:rPr>
+          <w:rFonts w:asciiTheme="minorHAnsi" w:hAnsiTheme="minorHAnsi"/>
+          <w:sz w:val="22"/>
+          <w:szCs w:val="22"/>
+          <w:highlight w:val="yellow"/>
+        </w:rPr>
+        <w:t>Modificat</w:t>
+      </w:r>
       <w:bookmarkStart w:id="0" w:name="_GoBack"/>
-      <w:r>
-        <w:rPr>
-          <w:rFonts w:asciiTheme="minorHAnsi" w:hAnsiTheme="minorHAnsi"/>
-        </w:rPr>
-        <w:t>Plugs In</w:t>
-      </w:r>
-    </w:p>
-    <w:p>
-      <w:pPr>
-        <w:pStyle w:val="Paragraphedeliste"/>
-        <w:numPr>
-          <w:ilvl w:val="0"/>
-          <w:numId w:val="12"/>
-        </w:numPr>
-        <w:rPr>
-          <w:rFonts w:asciiTheme="minorHAnsi" w:hAnsiTheme="minorHAnsi"/>
-          <w:sz w:val="22"/>
-          <w:szCs w:val="22"/>
-        </w:rPr>
-      </w:pPr>
-      <w:r>
-        <w:rPr>
-          <w:rFonts w:asciiTheme="minorHAnsi" w:hAnsiTheme="minorHAnsi"/>
-          <w:sz w:val="22"/>
-          <w:szCs w:val="22"/>
-        </w:rPr>
-        <w:t>Identification</w:t>
-      </w:r>
-    </w:p>
-    <w:p>
-      <w:pPr>
-        <w:pStyle w:val="Paragraphedeliste"/>
-        <w:numPr>
-          <w:ilvl w:val="0"/>
-          <w:numId w:val="12"/>
-        </w:numPr>
-        <w:rPr>
-          <w:rFonts w:asciiTheme="minorHAnsi" w:hAnsiTheme="minorHAnsi"/>
-          <w:sz w:val="22"/>
-          <w:szCs w:val="22"/>
-        </w:rPr>
-      </w:pPr>
-      <w:r>
-        <w:rPr>
-          <w:rFonts w:asciiTheme="minorHAnsi" w:hAnsiTheme="minorHAnsi"/>
-          <w:sz w:val="22"/>
-          <w:szCs w:val="22"/>
-        </w:rPr>
-        <w:t>Description</w:t>
-      </w:r>
-    </w:p>
-    <w:p>
-      <w:pPr>
-        <w:pStyle w:val="Paragraphedeliste"/>
-        <w:numPr>
-          <w:ilvl w:val="0"/>
-          <w:numId w:val="12"/>
-        </w:numPr>
-        <w:rPr>
-          <w:rFonts w:asciiTheme="minorHAnsi" w:hAnsiTheme="minorHAnsi"/>
-          <w:sz w:val="22"/>
-          <w:szCs w:val="22"/>
-        </w:rPr>
-      </w:pPr>
-      <w:r>
-        <w:rPr>
-          <w:rFonts w:asciiTheme="minorHAnsi" w:hAnsiTheme="minorHAnsi"/>
-          <w:sz w:val="22"/>
-          <w:szCs w:val="22"/>
-        </w:rPr>
-        <w:t>Références internet</w:t>
-      </w:r>
-    </w:p>
-    <w:p>
-      <w:pPr>
-        <w:pStyle w:val="Paragraphedeliste"/>
-        <w:numPr>
-          <w:ilvl w:val="0"/>
-          <w:numId w:val="12"/>
-        </w:numPr>
-        <w:rPr>
-          <w:rFonts w:asciiTheme="minorHAnsi" w:hAnsiTheme="minorHAnsi"/>
-          <w:sz w:val="22"/>
-          <w:szCs w:val="22"/>
-        </w:rPr>
-      </w:pPr>
-      <w:r>
-        <w:rPr>
-          <w:rFonts w:asciiTheme="minorHAnsi" w:hAnsiTheme="minorHAnsi"/>
-          <w:sz w:val="22"/>
-          <w:szCs w:val="22"/>
-        </w:rPr>
-        <w:t>Pages associées</w:t>
-      </w:r>
-    </w:p>
-    <w:bookmarkEnd w:id="0"/>
+      <w:bookmarkEnd w:id="0"/>
+      <w:r>
+        <w:rPr>
+          <w:rFonts w:asciiTheme="minorHAnsi" w:hAnsiTheme="minorHAnsi"/>
+          <w:sz w:val="22"/>
+          <w:szCs w:val="22"/>
+          <w:highlight w:val="yellow"/>
+        </w:rPr>
+        <w:t>ions effectuées s’il y a lieu</w:t>
+      </w:r>
+    </w:p>
+    <w:p>
+      <w:pPr>
+        <w:pStyle w:val="Paragraphedeliste"/>
+        <w:numPr>
+          <w:ilvl w:val="0"/>
+          <w:numId w:val="12"/>
+        </w:numPr>
+        <w:rPr>
+          <w:rFonts w:asciiTheme="minorHAnsi" w:hAnsiTheme="minorHAnsi"/>
+          <w:sz w:val="22"/>
+          <w:szCs w:val="22"/>
+        </w:rPr>
+      </w:pPr>
+      <w:r>
+        <w:rPr>
+          <w:rFonts w:asciiTheme="minorHAnsi" w:hAnsiTheme="minorHAnsi"/>
+          <w:sz w:val="22"/>
+          <w:szCs w:val="22"/>
+          <w:highlight w:val="yellow"/>
+        </w:rPr>
+        <w:t>Éléments de globalisation</w:t>
+      </w:r>
+      <w:r>
+        <w:rPr>
+          <w:rFonts w:asciiTheme="minorHAnsi" w:hAnsiTheme="minorHAnsi"/>
+          <w:sz w:val="22"/>
+          <w:szCs w:val="22"/>
+        </w:rPr>
+        <w:br/>
+      </w:r>
+      <w:r>
+        <w:rPr>
+          <w:rFonts w:asciiTheme="minorHAnsi" w:hAnsiTheme="minorHAnsi"/>
+          <w:sz w:val="22"/>
+          <w:szCs w:val="22"/>
+        </w:rPr>
+        <w:br/>
+      </w:r>
+      <w:r>
+        <w:rPr>
+          <w:rFonts w:asciiTheme="minorHAnsi" w:hAnsiTheme="minorHAnsi"/>
+          <w:sz w:val="22"/>
+          <w:szCs w:val="22"/>
+        </w:rPr>
+        <w:br/>
+      </w:r>
+      <w:r>
+        <w:rPr>
+          <w:rFonts w:asciiTheme="minorHAnsi" w:hAnsiTheme="minorHAnsi"/>
+          <w:sz w:val="22"/>
+          <w:szCs w:val="22"/>
+        </w:rPr>
+        <w:br/>
+      </w:r>
+    </w:p>
     <w:p>
       <w:pPr>
         <w:pStyle w:val="Titre1"/>
         <w:rPr>
           <w:rFonts w:asciiTheme="minorHAnsi" w:hAnsiTheme="minorHAnsi"/>
-        </w:rPr>
-      </w:pPr>
-      <w:r>
-        <w:rPr>
-          <w:rFonts w:asciiTheme="minorHAnsi" w:hAnsiTheme="minorHAnsi"/>
-        </w:rPr>
-        <w:t>Template</w:t>
-      </w:r>
-      <w:r>
-        <w:rPr>
-          <w:rFonts w:asciiTheme="minorHAnsi" w:hAnsiTheme="minorHAnsi"/>
-        </w:rPr>
-        <w:t>(</w:t>
-      </w:r>
-      <w:r>
-        <w:rPr>
-          <w:rFonts w:asciiTheme="minorHAnsi" w:hAnsiTheme="minorHAnsi"/>
-        </w:rPr>
-        <w:t>s</w:t>
-      </w:r>
-      <w:r>
-        <w:rPr>
-          <w:rFonts w:asciiTheme="minorHAnsi" w:hAnsiTheme="minorHAnsi"/>
-        </w:rPr>
-        <w:t>)</w:t>
-      </w:r>
-      <w:r>
-        <w:rPr>
-          <w:rFonts w:asciiTheme="minorHAnsi" w:hAnsiTheme="minorHAnsi"/>
-        </w:rPr>
-        <w:t xml:space="preserve"> utilisé</w:t>
-      </w:r>
-      <w:r>
-        <w:rPr>
-          <w:rFonts w:asciiTheme="minorHAnsi" w:hAnsiTheme="minorHAnsi"/>
-        </w:rPr>
-        <w:t>(</w:t>
-      </w:r>
-      <w:r>
-        <w:rPr>
-          <w:rFonts w:asciiTheme="minorHAnsi" w:hAnsiTheme="minorHAnsi"/>
-        </w:rPr>
-        <w:t>s</w:t>
-      </w:r>
-      <w:r>
-        <w:rPr>
-          <w:rFonts w:asciiTheme="minorHAnsi" w:hAnsiTheme="minorHAnsi"/>
-        </w:rPr>
-        <w:t>)</w:t>
-      </w:r>
-      <w:r>
-        <w:rPr>
-          <w:rFonts w:asciiTheme="minorHAnsi" w:hAnsiTheme="minorHAnsi"/>
-        </w:rPr>
-        <w:t xml:space="preserve"> pour l’application</w:t>
-      </w:r>
-    </w:p>
-    <w:p>
-      <w:pPr>
-        <w:pStyle w:val="Paragraphedeliste"/>
-        <w:numPr>
-          <w:ilvl w:val="0"/>
-          <w:numId w:val="12"/>
-        </w:numPr>
-        <w:rPr>
-          <w:rFonts w:asciiTheme="minorHAnsi" w:hAnsiTheme="minorHAnsi"/>
-          <w:sz w:val="22"/>
-          <w:szCs w:val="22"/>
-        </w:rPr>
-      </w:pPr>
-      <w:r>
-        <w:rPr>
-          <w:rFonts w:asciiTheme="minorHAnsi" w:hAnsiTheme="minorHAnsi"/>
-          <w:sz w:val="22"/>
-          <w:szCs w:val="22"/>
-        </w:rPr>
-        <w:t>Identification</w:t>
-      </w:r>
-    </w:p>
-    <w:p>
-      <w:pPr>
-        <w:pStyle w:val="Paragraphedeliste"/>
-        <w:numPr>
-          <w:ilvl w:val="0"/>
-          <w:numId w:val="12"/>
-        </w:numPr>
-        <w:rPr>
-          <w:rFonts w:asciiTheme="minorHAnsi" w:hAnsiTheme="minorHAnsi"/>
-          <w:sz w:val="22"/>
-          <w:szCs w:val="22"/>
-        </w:rPr>
-      </w:pPr>
-      <w:r>
-        <w:rPr>
-          <w:rFonts w:asciiTheme="minorHAnsi" w:hAnsiTheme="minorHAnsi"/>
-          <w:sz w:val="22"/>
-          <w:szCs w:val="22"/>
-        </w:rPr>
-        <w:t>Modifications effectuées s’il y a lieu</w:t>
-      </w:r>
-    </w:p>
-    <w:p>
-      <w:pPr>
-        <w:pStyle w:val="Paragraphedeliste"/>
-        <w:numPr>
-          <w:ilvl w:val="0"/>
-          <w:numId w:val="12"/>
-        </w:numPr>
-        <w:rPr>
-          <w:rFonts w:asciiTheme="minorHAnsi" w:hAnsiTheme="minorHAnsi"/>
-          <w:sz w:val="22"/>
-          <w:szCs w:val="22"/>
-        </w:rPr>
-      </w:pPr>
-      <w:r>
-        <w:rPr>
-          <w:rFonts w:asciiTheme="minorHAnsi" w:hAnsiTheme="minorHAnsi"/>
-          <w:sz w:val="22"/>
-          <w:szCs w:val="22"/>
-        </w:rPr>
-        <w:t>Éléments de globalisation</w:t>
-      </w:r>
-      <w:r>
-        <w:rPr>
-          <w:rFonts w:asciiTheme="minorHAnsi" w:hAnsiTheme="minorHAnsi"/>
-          <w:sz w:val="22"/>
-          <w:szCs w:val="22"/>
-        </w:rPr>
-        <w:br/>
-      </w:r>
-      <w:r>
-        <w:rPr>
-          <w:rFonts w:asciiTheme="minorHAnsi" w:hAnsiTheme="minorHAnsi"/>
-          <w:sz w:val="22"/>
-          <w:szCs w:val="22"/>
-        </w:rPr>
-        <w:br/>
-      </w:r>
-      <w:r>
-        <w:rPr>
-          <w:rFonts w:asciiTheme="minorHAnsi" w:hAnsiTheme="minorHAnsi"/>
-          <w:sz w:val="22"/>
-          <w:szCs w:val="22"/>
-        </w:rPr>
-        <w:br/>
-      </w:r>
-      <w:r>
-        <w:rPr>
-          <w:rFonts w:asciiTheme="minorHAnsi" w:hAnsiTheme="minorHAnsi"/>
-          <w:sz w:val="22"/>
-          <w:szCs w:val="22"/>
-        </w:rPr>
-        <w:br/>
-      </w:r>
-    </w:p>
-    <w:p>
-      <w:pPr>
-        <w:pStyle w:val="Titre1"/>
-        <w:rPr>
-          <w:rFonts w:asciiTheme="minorHAnsi" w:hAnsiTheme="minorHAnsi"/>
-        </w:rPr>
-      </w:pPr>
-      <w:r>
-        <w:rPr>
-          <w:rFonts w:asciiTheme="minorHAnsi" w:hAnsiTheme="minorHAnsi"/>
+          <w:highlight w:val="yellow"/>
+        </w:rPr>
+      </w:pPr>
+      <w:r>
+        <w:rPr>
+          <w:rFonts w:asciiTheme="minorHAnsi" w:hAnsiTheme="minorHAnsi"/>
+          <w:highlight w:val="yellow"/>
         </w:rPr>
         <w:lastRenderedPageBreak/>
         <w:t>Hiérarchie d’appel des onglets</w:t>
@@ -836,13 +967,15 @@
           <w:rFonts w:asciiTheme="minorHAnsi" w:hAnsiTheme="minorHAnsi"/>
           <w:sz w:val="22"/>
           <w:szCs w:val="22"/>
-        </w:rPr>
-      </w:pPr>
-      <w:r>
-        <w:rPr>
-          <w:rFonts w:asciiTheme="minorHAnsi" w:hAnsiTheme="minorHAnsi"/>
-          <w:sz w:val="22"/>
-          <w:szCs w:val="22"/>
+          <w:highlight w:val="yellow"/>
+        </w:rPr>
+      </w:pPr>
+      <w:r>
+        <w:rPr>
+          <w:rFonts w:asciiTheme="minorHAnsi" w:hAnsiTheme="minorHAnsi"/>
+          <w:sz w:val="22"/>
+          <w:szCs w:val="22"/>
+          <w:highlight w:val="yellow"/>
         </w:rPr>
         <w:t>Identification</w:t>
       </w:r>
@@ -858,13 +991,15 @@
           <w:rFonts w:asciiTheme="minorHAnsi" w:hAnsiTheme="minorHAnsi"/>
           <w:sz w:val="22"/>
           <w:szCs w:val="22"/>
-        </w:rPr>
-      </w:pPr>
-      <w:r>
-        <w:rPr>
-          <w:rFonts w:asciiTheme="minorHAnsi" w:hAnsiTheme="minorHAnsi"/>
-          <w:sz w:val="22"/>
-          <w:szCs w:val="22"/>
+          <w:highlight w:val="yellow"/>
+        </w:rPr>
+      </w:pPr>
+      <w:r>
+        <w:rPr>
+          <w:rFonts w:asciiTheme="minorHAnsi" w:hAnsiTheme="minorHAnsi"/>
+          <w:sz w:val="22"/>
+          <w:szCs w:val="22"/>
+          <w:highlight w:val="yellow"/>
         </w:rPr>
         <w:t>Auteur</w:t>
       </w:r>
@@ -880,13 +1015,15 @@
           <w:rFonts w:asciiTheme="minorHAnsi" w:hAnsiTheme="minorHAnsi"/>
           <w:sz w:val="22"/>
           <w:szCs w:val="22"/>
-        </w:rPr>
-      </w:pPr>
-      <w:r>
-        <w:rPr>
-          <w:rFonts w:asciiTheme="minorHAnsi" w:hAnsiTheme="minorHAnsi"/>
-          <w:sz w:val="22"/>
-          <w:szCs w:val="22"/>
+          <w:highlight w:val="yellow"/>
+        </w:rPr>
+      </w:pPr>
+      <w:r>
+        <w:rPr>
+          <w:rFonts w:asciiTheme="minorHAnsi" w:hAnsiTheme="minorHAnsi"/>
+          <w:sz w:val="22"/>
+          <w:szCs w:val="22"/>
+          <w:highlight w:val="yellow"/>
         </w:rPr>
         <w:t>Pages associées</w:t>
       </w:r>
@@ -902,13 +1039,15 @@
           <w:rFonts w:asciiTheme="minorHAnsi" w:hAnsiTheme="minorHAnsi"/>
           <w:sz w:val="22"/>
           <w:szCs w:val="22"/>
-        </w:rPr>
-      </w:pPr>
-      <w:r>
-        <w:rPr>
-          <w:rFonts w:asciiTheme="minorHAnsi" w:hAnsiTheme="minorHAnsi"/>
-          <w:sz w:val="22"/>
-          <w:szCs w:val="22"/>
+          <w:highlight w:val="yellow"/>
+        </w:rPr>
+      </w:pPr>
+      <w:r>
+        <w:rPr>
+          <w:rFonts w:asciiTheme="minorHAnsi" w:hAnsiTheme="minorHAnsi"/>
+          <w:sz w:val="22"/>
+          <w:szCs w:val="22"/>
+          <w:highlight w:val="yellow"/>
         </w:rPr>
         <w:t>Autorisation</w:t>
       </w:r>
@@ -924,13 +1063,15 @@
           <w:rFonts w:asciiTheme="minorHAnsi" w:hAnsiTheme="minorHAnsi"/>
           <w:sz w:val="22"/>
           <w:szCs w:val="22"/>
-        </w:rPr>
-      </w:pPr>
-      <w:r>
-        <w:rPr>
-          <w:rFonts w:asciiTheme="minorHAnsi" w:hAnsiTheme="minorHAnsi"/>
-          <w:sz w:val="22"/>
-          <w:szCs w:val="22"/>
+          <w:highlight w:val="yellow"/>
+        </w:rPr>
+      </w:pPr>
+      <w:r>
+        <w:rPr>
+          <w:rFonts w:asciiTheme="minorHAnsi" w:hAnsiTheme="minorHAnsi"/>
+          <w:sz w:val="22"/>
+          <w:szCs w:val="22"/>
+          <w:highlight w:val="yellow"/>
         </w:rPr>
         <w:t>Arborescence des onglets à plusieurs niveaux</w:t>
       </w:r>
@@ -946,13 +1087,15 @@
           <w:rFonts w:asciiTheme="minorHAnsi" w:hAnsiTheme="minorHAnsi"/>
           <w:sz w:val="22"/>
           <w:szCs w:val="22"/>
-        </w:rPr>
-      </w:pPr>
-      <w:r>
-        <w:rPr>
-          <w:rFonts w:asciiTheme="minorHAnsi" w:hAnsiTheme="minorHAnsi"/>
-          <w:sz w:val="22"/>
-          <w:szCs w:val="22"/>
+          <w:highlight w:val="yellow"/>
+        </w:rPr>
+      </w:pPr>
+      <w:r>
+        <w:rPr>
+          <w:rFonts w:asciiTheme="minorHAnsi" w:hAnsiTheme="minorHAnsi"/>
+          <w:sz w:val="22"/>
+          <w:szCs w:val="22"/>
+          <w:highlight w:val="yellow"/>
         </w:rPr>
         <w:t>Même chose pour les listes</w:t>
       </w:r>
@@ -1044,6 +1187,59 @@
           <w:sz w:val="22"/>
           <w:szCs w:val="22"/>
         </w:rPr>
+        <w:t>Pages associées (appel par bouton, lien, …)</w:t>
+      </w:r>
+    </w:p>
+    <w:p>
+      <w:pPr>
+        <w:pStyle w:val="Paragraphedeliste"/>
+        <w:numPr>
+          <w:ilvl w:val="0"/>
+          <w:numId w:val="12"/>
+        </w:numPr>
+        <w:rPr>
+          <w:rFonts w:asciiTheme="minorHAnsi" w:hAnsiTheme="minorHAnsi"/>
+          <w:sz w:val="22"/>
+          <w:szCs w:val="22"/>
+        </w:rPr>
+      </w:pPr>
+      <w:r>
+        <w:rPr>
+          <w:rFonts w:asciiTheme="minorHAnsi" w:hAnsiTheme="minorHAnsi"/>
+          <w:sz w:val="22"/>
+          <w:szCs w:val="22"/>
+        </w:rPr>
+        <w:t>Visuel avec les données</w:t>
+      </w:r>
+    </w:p>
+    <w:p>
+      <w:pPr>
+        <w:rPr>
+          <w:rFonts w:asciiTheme="minorHAnsi" w:hAnsiTheme="minorHAnsi"/>
+          <w:sz w:val="22"/>
+          <w:szCs w:val="22"/>
+        </w:rPr>
+      </w:pPr>
+    </w:p>
+    <w:p>
+      <w:pPr>
+        <w:pStyle w:val="Paragraphedeliste"/>
+        <w:numPr>
+          <w:ilvl w:val="0"/>
+          <w:numId w:val="12"/>
+        </w:numPr>
+        <w:rPr>
+          <w:rFonts w:asciiTheme="minorHAnsi" w:hAnsiTheme="minorHAnsi"/>
+          <w:sz w:val="22"/>
+          <w:szCs w:val="22"/>
+        </w:rPr>
+      </w:pPr>
+      <w:r>
+        <w:rPr>
+          <w:rFonts w:asciiTheme="minorHAnsi" w:hAnsiTheme="minorHAnsi"/>
+          <w:sz w:val="22"/>
+          <w:szCs w:val="22"/>
+        </w:rPr>
         <w:t>Auteur</w:t>
       </w:r>
     </w:p>
@@ -1066,50 +1262,6 @@
           <w:sz w:val="22"/>
           <w:szCs w:val="22"/>
         </w:rPr>
-        <w:t>Pages associées (appel par bouton, lien, …)</w:t>
-      </w:r>
-    </w:p>
-    <w:p>
-      <w:pPr>
-        <w:pStyle w:val="Paragraphedeliste"/>
-        <w:numPr>
-          <w:ilvl w:val="0"/>
-          <w:numId w:val="12"/>
-        </w:numPr>
-        <w:rPr>
-          <w:rFonts w:asciiTheme="minorHAnsi" w:hAnsiTheme="minorHAnsi"/>
-          <w:sz w:val="22"/>
-          <w:szCs w:val="22"/>
-        </w:rPr>
-      </w:pPr>
-      <w:r>
-        <w:rPr>
-          <w:rFonts w:asciiTheme="minorHAnsi" w:hAnsiTheme="minorHAnsi"/>
-          <w:sz w:val="22"/>
-          <w:szCs w:val="22"/>
-        </w:rPr>
-        <w:t>Visuel avec les données</w:t>
-      </w:r>
-    </w:p>
-    <w:p>
-      <w:pPr>
-        <w:pStyle w:val="Paragraphedeliste"/>
-        <w:numPr>
-          <w:ilvl w:val="0"/>
-          <w:numId w:val="12"/>
-        </w:numPr>
-        <w:rPr>
-          <w:rFonts w:asciiTheme="minorHAnsi" w:hAnsiTheme="minorHAnsi"/>
-          <w:sz w:val="22"/>
-          <w:szCs w:val="22"/>
-        </w:rPr>
-      </w:pPr>
-      <w:r>
-        <w:rPr>
-          <w:rFonts w:asciiTheme="minorHAnsi" w:hAnsiTheme="minorHAnsi"/>
-          <w:sz w:val="22"/>
-          <w:szCs w:val="22"/>
-        </w:rPr>
         <w:t>Autorisation</w:t>
       </w:r>
     </w:p>
@@ -1132,51 +1284,123 @@
           <w:sz w:val="22"/>
           <w:szCs w:val="22"/>
         </w:rPr>
-        <w:t>Appel de procédures ou fonction (fetch, process ou autres)</w:t>
-      </w:r>
-    </w:p>
-    <w:p>
-      <w:pPr>
-        <w:pStyle w:val="Paragraphedeliste"/>
-        <w:numPr>
-          <w:ilvl w:val="0"/>
-          <w:numId w:val="12"/>
-        </w:numPr>
-        <w:rPr>
-          <w:rFonts w:asciiTheme="minorHAnsi" w:hAnsiTheme="minorHAnsi"/>
-          <w:sz w:val="22"/>
-          <w:szCs w:val="22"/>
-        </w:rPr>
-      </w:pPr>
-      <w:r>
-        <w:rPr>
-          <w:rFonts w:asciiTheme="minorHAnsi" w:hAnsiTheme="minorHAnsi"/>
-          <w:sz w:val="22"/>
-          <w:szCs w:val="22"/>
-        </w:rPr>
-        <w:t>Tables ou vues associées</w:t>
-      </w:r>
-    </w:p>
-    <w:p>
-      <w:pPr>
-        <w:pStyle w:val="Paragraphedeliste"/>
-        <w:numPr>
-          <w:ilvl w:val="0"/>
-          <w:numId w:val="12"/>
-        </w:numPr>
-        <w:rPr>
-          <w:rFonts w:asciiTheme="minorHAnsi" w:hAnsiTheme="minorHAnsi"/>
-          <w:sz w:val="22"/>
-          <w:szCs w:val="22"/>
-        </w:rPr>
-      </w:pPr>
-      <w:r>
-        <w:rPr>
-          <w:rFonts w:asciiTheme="minorHAnsi" w:hAnsiTheme="minorHAnsi"/>
-          <w:sz w:val="22"/>
-          <w:szCs w:val="22"/>
-        </w:rPr>
-        <w:t>Requêtes SQL ou tout autre code (computation, validation, process …)</w:t>
+        <w:t>Appel de procédures ou fonction (</w:t>
+      </w:r>
+      <w:proofErr w:type="spellStart"/>
+      <w:r>
+        <w:rPr>
+          <w:rFonts w:asciiTheme="minorHAnsi" w:hAnsiTheme="minorHAnsi"/>
+          <w:sz w:val="22"/>
+          <w:szCs w:val="22"/>
+        </w:rPr>
+        <w:t>fetch</w:t>
+      </w:r>
+      <w:proofErr w:type="spellEnd"/>
+      <w:r>
+        <w:rPr>
+          <w:rFonts w:asciiTheme="minorHAnsi" w:hAnsiTheme="minorHAnsi"/>
+          <w:sz w:val="22"/>
+          <w:szCs w:val="22"/>
+        </w:rPr>
+        <w:t xml:space="preserve">, </w:t>
+      </w:r>
+      <w:proofErr w:type="spellStart"/>
+      <w:r>
+        <w:rPr>
+          <w:rFonts w:asciiTheme="minorHAnsi" w:hAnsiTheme="minorHAnsi"/>
+          <w:sz w:val="22"/>
+          <w:szCs w:val="22"/>
+        </w:rPr>
+        <w:t>process</w:t>
+      </w:r>
+      <w:proofErr w:type="spellEnd"/>
+      <w:r>
+        <w:rPr>
+          <w:rFonts w:asciiTheme="minorHAnsi" w:hAnsiTheme="minorHAnsi"/>
+          <w:sz w:val="22"/>
+          <w:szCs w:val="22"/>
+        </w:rPr>
+        <w:t xml:space="preserve"> ou autres)</w:t>
+      </w:r>
+    </w:p>
+    <w:p>
+      <w:pPr>
+        <w:pStyle w:val="Paragraphedeliste"/>
+        <w:numPr>
+          <w:ilvl w:val="0"/>
+          <w:numId w:val="12"/>
+        </w:numPr>
+        <w:rPr>
+          <w:rFonts w:asciiTheme="minorHAnsi" w:hAnsiTheme="minorHAnsi"/>
+          <w:sz w:val="22"/>
+          <w:szCs w:val="22"/>
+        </w:rPr>
+      </w:pPr>
+      <w:r>
+        <w:rPr>
+          <w:rFonts w:asciiTheme="minorHAnsi" w:hAnsiTheme="minorHAnsi"/>
+          <w:sz w:val="22"/>
+          <w:szCs w:val="22"/>
+        </w:rPr>
+        <w:t xml:space="preserve">Tables </w:t>
+      </w:r>
+      <w:proofErr w:type="gramStart"/>
+      <w:r>
+        <w:rPr>
+          <w:rFonts w:asciiTheme="minorHAnsi" w:hAnsiTheme="minorHAnsi"/>
+          <w:sz w:val="22"/>
+          <w:szCs w:val="22"/>
+        </w:rPr>
+        <w:t>ou</w:t>
+      </w:r>
+      <w:proofErr w:type="gramEnd"/>
+      <w:r>
+        <w:rPr>
+          <w:rFonts w:asciiTheme="minorHAnsi" w:hAnsiTheme="minorHAnsi"/>
+          <w:sz w:val="22"/>
+          <w:szCs w:val="22"/>
+        </w:rPr>
+        <w:t xml:space="preserve"> vues associées</w:t>
+      </w:r>
+    </w:p>
+    <w:p>
+      <w:pPr>
+        <w:pStyle w:val="Paragraphedeliste"/>
+        <w:numPr>
+          <w:ilvl w:val="0"/>
+          <w:numId w:val="12"/>
+        </w:numPr>
+        <w:rPr>
+          <w:rFonts w:asciiTheme="minorHAnsi" w:hAnsiTheme="minorHAnsi"/>
+          <w:sz w:val="22"/>
+          <w:szCs w:val="22"/>
+        </w:rPr>
+      </w:pPr>
+      <w:r>
+        <w:rPr>
+          <w:rFonts w:asciiTheme="minorHAnsi" w:hAnsiTheme="minorHAnsi"/>
+          <w:sz w:val="22"/>
+          <w:szCs w:val="22"/>
+        </w:rPr>
+        <w:t xml:space="preserve">Requêtes SQL ou tout autre code (computation, validation, </w:t>
+      </w:r>
+      <w:proofErr w:type="spellStart"/>
+      <w:r>
+        <w:rPr>
+          <w:rFonts w:asciiTheme="minorHAnsi" w:hAnsiTheme="minorHAnsi"/>
+          <w:sz w:val="22"/>
+          <w:szCs w:val="22"/>
+        </w:rPr>
+        <w:t>process</w:t>
+      </w:r>
+      <w:proofErr w:type="spellEnd"/>
+      <w:r>
+        <w:rPr>
+          <w:rFonts w:asciiTheme="minorHAnsi" w:hAnsiTheme="minorHAnsi"/>
+          <w:sz w:val="22"/>
+          <w:szCs w:val="22"/>
+        </w:rPr>
+        <w:t xml:space="preserve"> …)</w:t>
       </w:r>
     </w:p>
     <w:p>
@@ -1223,11 +1447,13 @@
         <w:pStyle w:val="Titre1"/>
         <w:rPr>
           <w:rFonts w:asciiTheme="minorHAnsi" w:hAnsiTheme="minorHAnsi"/>
-        </w:rPr>
-      </w:pPr>
-      <w:r>
-        <w:rPr>
-          <w:rFonts w:asciiTheme="minorHAnsi" w:hAnsiTheme="minorHAnsi"/>
+          <w:highlight w:val="yellow"/>
+        </w:rPr>
+      </w:pPr>
+      <w:r>
+        <w:rPr>
+          <w:rFonts w:asciiTheme="minorHAnsi" w:hAnsiTheme="minorHAnsi"/>
+          <w:highlight w:val="yellow"/>
         </w:rPr>
         <w:t>Bibliothèques, Api, …  (S’il y a lieu)</w:t>
       </w:r>
@@ -1243,13 +1469,15 @@
           <w:rFonts w:asciiTheme="minorHAnsi" w:hAnsiTheme="minorHAnsi"/>
           <w:sz w:val="22"/>
           <w:szCs w:val="22"/>
-        </w:rPr>
-      </w:pPr>
-      <w:r>
-        <w:rPr>
-          <w:rFonts w:asciiTheme="minorHAnsi" w:hAnsiTheme="minorHAnsi"/>
-          <w:sz w:val="22"/>
-          <w:szCs w:val="22"/>
+          <w:highlight w:val="yellow"/>
+        </w:rPr>
+      </w:pPr>
+      <w:r>
+        <w:rPr>
+          <w:rFonts w:asciiTheme="minorHAnsi" w:hAnsiTheme="minorHAnsi"/>
+          <w:sz w:val="22"/>
+          <w:szCs w:val="22"/>
+          <w:highlight w:val="yellow"/>
         </w:rPr>
         <w:t>Identification</w:t>
       </w:r>
@@ -1265,13 +1493,15 @@
           <w:rFonts w:asciiTheme="minorHAnsi" w:hAnsiTheme="minorHAnsi"/>
           <w:sz w:val="22"/>
           <w:szCs w:val="22"/>
-        </w:rPr>
-      </w:pPr>
-      <w:r>
-        <w:rPr>
-          <w:rFonts w:asciiTheme="minorHAnsi" w:hAnsiTheme="minorHAnsi"/>
-          <w:sz w:val="22"/>
-          <w:szCs w:val="22"/>
+          <w:highlight w:val="yellow"/>
+        </w:rPr>
+      </w:pPr>
+      <w:r>
+        <w:rPr>
+          <w:rFonts w:asciiTheme="minorHAnsi" w:hAnsiTheme="minorHAnsi"/>
+          <w:sz w:val="22"/>
+          <w:szCs w:val="22"/>
+          <w:highlight w:val="yellow"/>
         </w:rPr>
         <w:t>Descriptions</w:t>
       </w:r>
@@ -1287,13 +1517,15 @@
           <w:rFonts w:asciiTheme="minorHAnsi" w:hAnsiTheme="minorHAnsi"/>
           <w:sz w:val="22"/>
           <w:szCs w:val="22"/>
-        </w:rPr>
-      </w:pPr>
-      <w:r>
-        <w:rPr>
-          <w:rFonts w:asciiTheme="minorHAnsi" w:hAnsiTheme="minorHAnsi"/>
-          <w:sz w:val="22"/>
-          <w:szCs w:val="22"/>
+          <w:highlight w:val="yellow"/>
+        </w:rPr>
+      </w:pPr>
+      <w:r>
+        <w:rPr>
+          <w:rFonts w:asciiTheme="minorHAnsi" w:hAnsiTheme="minorHAnsi"/>
+          <w:sz w:val="22"/>
+          <w:szCs w:val="22"/>
+          <w:highlight w:val="yellow"/>
         </w:rPr>
         <w:t>Auteurs</w:t>
       </w:r>
@@ -1309,13 +1541,15 @@
           <w:rFonts w:asciiTheme="minorHAnsi" w:hAnsiTheme="minorHAnsi"/>
           <w:sz w:val="22"/>
           <w:szCs w:val="22"/>
-        </w:rPr>
-      </w:pPr>
-      <w:r>
-        <w:rPr>
-          <w:rFonts w:asciiTheme="minorHAnsi" w:hAnsiTheme="minorHAnsi"/>
-          <w:sz w:val="22"/>
-          <w:szCs w:val="22"/>
+          <w:highlight w:val="yellow"/>
+        </w:rPr>
+      </w:pPr>
+      <w:r>
+        <w:rPr>
+          <w:rFonts w:asciiTheme="minorHAnsi" w:hAnsiTheme="minorHAnsi"/>
+          <w:sz w:val="22"/>
+          <w:szCs w:val="22"/>
+          <w:highlight w:val="yellow"/>
         </w:rPr>
         <w:t>Liste des procédures et fonctions qu’elle contient (lesquelles devraient spécifier s’il y a lieu l’auteur)</w:t>
       </w:r>
@@ -1331,13 +1565,15 @@
           <w:rFonts w:asciiTheme="minorHAnsi" w:hAnsiTheme="minorHAnsi"/>
           <w:sz w:val="22"/>
           <w:szCs w:val="22"/>
-        </w:rPr>
-      </w:pPr>
-      <w:r>
-        <w:rPr>
-          <w:rFonts w:asciiTheme="minorHAnsi" w:hAnsiTheme="minorHAnsi"/>
-          <w:sz w:val="22"/>
-          <w:szCs w:val="22"/>
+          <w:highlight w:val="yellow"/>
+        </w:rPr>
+      </w:pPr>
+      <w:r>
+        <w:rPr>
+          <w:rFonts w:asciiTheme="minorHAnsi" w:hAnsiTheme="minorHAnsi"/>
+          <w:sz w:val="22"/>
+          <w:szCs w:val="22"/>
+          <w:highlight w:val="yellow"/>
         </w:rPr>
         <w:t>Liste des objets associés</w:t>
       </w:r>
@@ -1347,11 +1583,13 @@
         <w:pStyle w:val="Titre1"/>
         <w:rPr>
           <w:rFonts w:asciiTheme="minorHAnsi" w:hAnsiTheme="minorHAnsi"/>
-        </w:rPr>
-      </w:pPr>
-      <w:r>
-        <w:rPr>
-          <w:rFonts w:asciiTheme="minorHAnsi" w:hAnsiTheme="minorHAnsi"/>
+          <w:highlight w:val="yellow"/>
+        </w:rPr>
+      </w:pPr>
+      <w:r>
+        <w:rPr>
+          <w:rFonts w:asciiTheme="minorHAnsi" w:hAnsiTheme="minorHAnsi"/>
+          <w:highlight w:val="yellow"/>
         </w:rPr>
         <w:t xml:space="preserve">Tests </w:t>
       </w:r>
@@ -1367,13 +1605,15 @@
           <w:rFonts w:asciiTheme="minorHAnsi" w:hAnsiTheme="minorHAnsi"/>
           <w:sz w:val="22"/>
           <w:szCs w:val="22"/>
-        </w:rPr>
-      </w:pPr>
-      <w:r>
-        <w:rPr>
-          <w:rFonts w:asciiTheme="minorHAnsi" w:hAnsiTheme="minorHAnsi"/>
-          <w:sz w:val="22"/>
-          <w:szCs w:val="22"/>
+          <w:highlight w:val="yellow"/>
+        </w:rPr>
+      </w:pPr>
+      <w:r>
+        <w:rPr>
+          <w:rFonts w:asciiTheme="minorHAnsi" w:hAnsiTheme="minorHAnsi"/>
+          <w:sz w:val="22"/>
+          <w:szCs w:val="22"/>
+          <w:highlight w:val="yellow"/>
         </w:rPr>
         <w:t>Cas de tests</w:t>
       </w:r>
@@ -1389,13 +1629,15 @@
           <w:rFonts w:asciiTheme="minorHAnsi" w:hAnsiTheme="minorHAnsi"/>
           <w:sz w:val="22"/>
           <w:szCs w:val="22"/>
-        </w:rPr>
-      </w:pPr>
-      <w:r>
-        <w:rPr>
-          <w:rFonts w:asciiTheme="minorHAnsi" w:hAnsiTheme="minorHAnsi"/>
-          <w:sz w:val="22"/>
-          <w:szCs w:val="22"/>
+          <w:highlight w:val="yellow"/>
+        </w:rPr>
+      </w:pPr>
+      <w:r>
+        <w:rPr>
+          <w:rFonts w:asciiTheme="minorHAnsi" w:hAnsiTheme="minorHAnsi"/>
+          <w:sz w:val="22"/>
+          <w:szCs w:val="22"/>
+          <w:highlight w:val="yellow"/>
         </w:rPr>
         <w:t>Scénarios de test</w:t>
       </w:r>
@@ -1404,6 +1646,7 @@
           <w:rFonts w:asciiTheme="minorHAnsi" w:hAnsiTheme="minorHAnsi"/>
           <w:sz w:val="22"/>
           <w:szCs w:val="22"/>
+          <w:highlight w:val="yellow"/>
         </w:rPr>
         <w:t>s</w:t>
       </w:r>
@@ -1468,13 +1711,23 @@
           <w:szCs w:val="22"/>
         </w:rPr>
       </w:pPr>
-      <w:r>
-        <w:rPr>
-          <w:rFonts w:asciiTheme="minorHAnsi" w:hAnsiTheme="minorHAnsi"/>
-          <w:sz w:val="22"/>
-          <w:szCs w:val="22"/>
-        </w:rPr>
-        <w:t xml:space="preserve">SQL  (celui de votre application importée).  À l’exportation, assurez-vous de tout cocher </w:t>
+      <w:proofErr w:type="gramStart"/>
+      <w:r>
+        <w:rPr>
+          <w:rFonts w:asciiTheme="minorHAnsi" w:hAnsiTheme="minorHAnsi"/>
+          <w:sz w:val="22"/>
+          <w:szCs w:val="22"/>
+        </w:rPr>
+        <w:t>SQL  (</w:t>
+      </w:r>
+      <w:proofErr w:type="gramEnd"/>
+      <w:r>
+        <w:rPr>
+          <w:rFonts w:asciiTheme="minorHAnsi" w:hAnsiTheme="minorHAnsi"/>
+          <w:sz w:val="22"/>
+          <w:szCs w:val="22"/>
+        </w:rPr>
+        <w:t xml:space="preserve">celui de votre application importée).  À l’exportation, assurez-vous de tout cocher </w:t>
       </w:r>
     </w:p>
     <w:p>
@@ -1622,15 +1875,51 @@
           <w:sz w:val="22"/>
           <w:szCs w:val="22"/>
         </w:rPr>
-        <w:t xml:space="preserve">il ne s’agit pas de me donner une liste de fichiers sql mal identifiées… </w:t>
-      </w:r>
-      <w:r>
-        <w:rPr>
-          <w:rFonts w:asciiTheme="minorHAnsi" w:hAnsiTheme="minorHAnsi"/>
-          <w:sz w:val="22"/>
-          <w:szCs w:val="22"/>
-        </w:rPr>
-        <w:t xml:space="preserve"> exemple « f301.sql »</w:t>
+        <w:t xml:space="preserve">il ne s’agit pas de me donner une liste de fichiers </w:t>
+      </w:r>
+      <w:proofErr w:type="spellStart"/>
+      <w:r>
+        <w:rPr>
+          <w:rFonts w:asciiTheme="minorHAnsi" w:hAnsiTheme="minorHAnsi"/>
+          <w:sz w:val="22"/>
+          <w:szCs w:val="22"/>
+        </w:rPr>
+        <w:t>sql</w:t>
+      </w:r>
+      <w:proofErr w:type="spellEnd"/>
+      <w:r>
+        <w:rPr>
+          <w:rFonts w:asciiTheme="minorHAnsi" w:hAnsiTheme="minorHAnsi"/>
+          <w:sz w:val="22"/>
+          <w:szCs w:val="22"/>
+        </w:rPr>
+        <w:t xml:space="preserve"> mal identifiées… </w:t>
+      </w:r>
+      <w:r>
+        <w:rPr>
+          <w:rFonts w:asciiTheme="minorHAnsi" w:hAnsiTheme="minorHAnsi"/>
+          <w:sz w:val="22"/>
+          <w:szCs w:val="22"/>
+        </w:rPr>
+        <w:t xml:space="preserve"> </w:t>
+      </w:r>
+      <w:proofErr w:type="gramStart"/>
+      <w:r>
+        <w:rPr>
+          <w:rFonts w:asciiTheme="minorHAnsi" w:hAnsiTheme="minorHAnsi"/>
+          <w:sz w:val="22"/>
+          <w:szCs w:val="22"/>
+        </w:rPr>
+        <w:t>exemple</w:t>
+      </w:r>
+      <w:proofErr w:type="gramEnd"/>
+      <w:r>
+        <w:rPr>
+          <w:rFonts w:asciiTheme="minorHAnsi" w:hAnsiTheme="minorHAnsi"/>
+          <w:sz w:val="22"/>
+          <w:szCs w:val="22"/>
+        </w:rPr>
+        <w:t xml:space="preserve"> « f301.sql »</w:t>
       </w:r>
       <w:r>
         <w:rPr>

</xml_diff>